<commit_message>
Changed docx template handling
</commit_message>
<xml_diff>
--- a/backend/Backend/Templates/template-docx.docx
+++ b/backend/Backend/Templates/template-docx.docx
@@ -4953,13 +4953,77 @@
           <w:szCs w:val="20"/>
         </w:rPr>
       </w:pPr>
+      <w:proofErr w:type="spellStart"/>
       <w:r>
         <w:rPr>
           <w:rFonts w:ascii="Arial" w:eastAsia="Arial" w:hAnsi="Arial" w:cs="Arial"/>
           <w:sz w:val="18"/>
           <w:szCs w:val="18"/>
         </w:rPr>
-        <w:t>Our products are delivered to customers all over the world. Transport figures for this publication are based on an average travel distance of 12,700 km by train/ river barge/ocean vessel/train from Europe to the U.S.</w:t>
+        <w:t>Our</w:t>
+      </w:r>
+      <w:proofErr w:type="spellEnd"/>
+      <w:r>
+        <w:rPr>
+          <w:rFonts w:ascii="Arial" w:eastAsia="Arial" w:hAnsi="Arial" w:cs="Arial"/>
+          <w:sz w:val="18"/>
+          <w:szCs w:val="18"/>
+        </w:rPr>
+        <w:t xml:space="preserve"> </w:t>
+      </w:r>
+      <w:proofErr w:type="spellStart"/>
+      <w:r>
+        <w:rPr>
+          <w:rFonts w:ascii="Arial" w:eastAsia="Arial" w:hAnsi="Arial" w:cs="Arial"/>
+          <w:sz w:val="18"/>
+          <w:szCs w:val="18"/>
+        </w:rPr>
+        <w:t>products</w:t>
+      </w:r>
+      <w:proofErr w:type="spellEnd"/>
+      <w:r>
+        <w:rPr>
+          <w:rFonts w:ascii="Arial" w:eastAsia="Arial" w:hAnsi="Arial" w:cs="Arial"/>
+          <w:sz w:val="18"/>
+          <w:szCs w:val="18"/>
+        </w:rPr>
+        <w:t xml:space="preserve"> </w:t>
+      </w:r>
+      <w:proofErr w:type="spellStart"/>
+      <w:r>
+        <w:rPr>
+          <w:rFonts w:ascii="Arial" w:eastAsia="Arial" w:hAnsi="Arial" w:cs="Arial"/>
+          <w:sz w:val="18"/>
+          <w:szCs w:val="18"/>
+        </w:rPr>
+        <w:t>are</w:t>
+      </w:r>
+      <w:proofErr w:type="spellEnd"/>
+      <w:r>
+        <w:rPr>
+          <w:rFonts w:ascii="Arial" w:eastAsia="Arial" w:hAnsi="Arial" w:cs="Arial"/>
+          <w:sz w:val="18"/>
+          <w:szCs w:val="18"/>
+        </w:rPr>
+        <w:t xml:space="preserve"> </w:t>
+      </w:r>
+      <w:proofErr w:type="spellStart"/>
+      <w:r>
+        <w:rPr>
+          <w:rFonts w:ascii="Arial" w:eastAsia="Arial" w:hAnsi="Arial" w:cs="Arial"/>
+          <w:sz w:val="18"/>
+          <w:szCs w:val="18"/>
+        </w:rPr>
+        <w:t>delivered</w:t>
+      </w:r>
+      <w:proofErr w:type="spellEnd"/>
+      <w:r>
+        <w:rPr>
+          <w:rFonts w:ascii="Arial" w:eastAsia="Arial" w:hAnsi="Arial" w:cs="Arial"/>
+          <w:sz w:val="18"/>
+          <w:szCs w:val="18"/>
+        </w:rPr>
+        <w:t xml:space="preserve"> to customers all over the world. Transport figures for this publication are based on an average travel distance of 12,700 km by train/ river barge/ocean vessel/train from Europe to the U.S.</w:t>
       </w:r>
     </w:p>
     <w:p>
@@ -4970,6 +5034,15 @@
           <w:szCs w:val="20"/>
         </w:rPr>
       </w:pPr>
+    </w:p>
+    <w:p>
+      <w:pPr>
+        <w:spacing w:line="200" w:lineRule="exact"/>
+        <w:rPr>
+          <w:sz w:val="20"/>
+          <w:szCs w:val="20"/>
+        </w:rPr>
+      </w:pPr>
       <w:r>
         <w:rPr>
           <w:noProof/>
@@ -4977,16 +5050,16 @@
           <w:szCs w:val="20"/>
         </w:rPr>
         <w:drawing>
-          <wp:anchor distT="0" distB="0" distL="114300" distR="114300" simplePos="0" relativeHeight="251653120" behindDoc="1" locked="0" layoutInCell="0" allowOverlap="1" wp14:anchorId="4B4A4E7C" wp14:editId="7CB1CD80">
+          <wp:anchor distT="0" distB="0" distL="114300" distR="114300" simplePos="0" relativeHeight="251653120" behindDoc="1" locked="0" layoutInCell="0" allowOverlap="1" wp14:anchorId="4B4A4E7C" wp14:editId="436CE3D6">
             <wp:simplePos x="0" y="0"/>
-            <wp:positionH relativeFrom="column">
-              <wp:posOffset>1497330</wp:posOffset>
+            <wp:positionH relativeFrom="page">
+              <wp:align>center</wp:align>
             </wp:positionH>
             <wp:positionV relativeFrom="paragraph">
-              <wp:posOffset>243840</wp:posOffset>
+              <wp:posOffset>28575</wp:posOffset>
             </wp:positionV>
-            <wp:extent cx="2919730" cy="2162810"/>
-            <wp:effectExtent l="0" t="0" r="0" b="0"/>
+            <wp:extent cx="3971925" cy="2486025"/>
+            <wp:effectExtent l="0" t="0" r="9525" b="9525"/>
             <wp:wrapNone/>
             <wp:docPr id="7" name="Picture 7"/>
             <wp:cNvGraphicFramePr>
@@ -5011,7 +5084,7 @@
                   <pic:spPr bwMode="auto">
                     <a:xfrm>
                       <a:off x="0" y="0"/>
-                      <a:ext cx="2919730" cy="2162810"/>
+                      <a:ext cx="3971925" cy="2486025"/>
                     </a:xfrm>
                     <a:prstGeom prst="rect">
                       <a:avLst/>
@@ -5021,18 +5094,15 @@
                 </pic:pic>
               </a:graphicData>
             </a:graphic>
+            <wp14:sizeRelH relativeFrom="margin">
+              <wp14:pctWidth>0</wp14:pctWidth>
+            </wp14:sizeRelH>
+            <wp14:sizeRelV relativeFrom="margin">
+              <wp14:pctHeight>0</wp14:pctHeight>
+            </wp14:sizeRelV>
           </wp:anchor>
         </w:drawing>
       </w:r>
-    </w:p>
-    <w:p>
-      <w:pPr>
-        <w:spacing w:line="200" w:lineRule="exact"/>
-        <w:rPr>
-          <w:sz w:val="20"/>
-          <w:szCs w:val="20"/>
-        </w:rPr>
-      </w:pPr>
     </w:p>
     <w:p>
       <w:pPr>
@@ -6414,42 +6484,6 @@
           <w:szCs w:val="20"/>
         </w:rPr>
       </w:pPr>
-    </w:p>
-    <w:p>
-      <w:pPr>
-        <w:spacing w:line="200" w:lineRule="exact"/>
-        <w:rPr>
-          <w:sz w:val="20"/>
-          <w:szCs w:val="20"/>
-        </w:rPr>
-      </w:pPr>
-    </w:p>
-    <w:p>
-      <w:pPr>
-        <w:spacing w:line="200" w:lineRule="exact"/>
-        <w:rPr>
-          <w:sz w:val="20"/>
-          <w:szCs w:val="20"/>
-        </w:rPr>
-      </w:pPr>
-    </w:p>
-    <w:p>
-      <w:pPr>
-        <w:spacing w:line="393" w:lineRule="exact"/>
-        <w:rPr>
-          <w:sz w:val="20"/>
-          <w:szCs w:val="20"/>
-        </w:rPr>
-      </w:pPr>
-    </w:p>
-    <w:p>
-      <w:pPr>
-        <w:spacing w:line="20" w:lineRule="exact"/>
-        <w:rPr>
-          <w:sz w:val="20"/>
-          <w:szCs w:val="20"/>
-        </w:rPr>
-      </w:pPr>
       <w:r>
         <w:rPr>
           <w:noProof/>
@@ -6457,16 +6491,16 @@
           <w:szCs w:val="20"/>
         </w:rPr>
         <w:drawing>
-          <wp:anchor distT="0" distB="0" distL="114300" distR="114300" simplePos="0" relativeHeight="251664384" behindDoc="1" locked="0" layoutInCell="0" allowOverlap="1" wp14:anchorId="7C9E537E" wp14:editId="550D83C9">
+          <wp:anchor distT="0" distB="0" distL="114300" distR="114300" simplePos="0" relativeHeight="251664384" behindDoc="1" locked="0" layoutInCell="0" allowOverlap="1" wp14:anchorId="7C9E537E" wp14:editId="5C84D7EB">
             <wp:simplePos x="0" y="0"/>
-            <wp:positionH relativeFrom="column">
-              <wp:posOffset>-15875</wp:posOffset>
+            <wp:positionH relativeFrom="page">
+              <wp:align>center</wp:align>
             </wp:positionH>
             <wp:positionV relativeFrom="paragraph">
-              <wp:posOffset>69850</wp:posOffset>
+              <wp:posOffset>28575</wp:posOffset>
             </wp:positionV>
-            <wp:extent cx="6217285" cy="1502410"/>
-            <wp:effectExtent l="0" t="0" r="0" b="0"/>
+            <wp:extent cx="6524625" cy="2524125"/>
+            <wp:effectExtent l="0" t="0" r="9525" b="9525"/>
             <wp:wrapNone/>
             <wp:docPr id="18" name="Picture 18"/>
             <wp:cNvGraphicFramePr>
@@ -6491,7 +6525,7 @@
                   <pic:spPr bwMode="auto">
                     <a:xfrm>
                       <a:off x="0" y="0"/>
-                      <a:ext cx="6217285" cy="1502410"/>
+                      <a:ext cx="6524625" cy="2524125"/>
                     </a:xfrm>
                     <a:prstGeom prst="rect">
                       <a:avLst/>
@@ -6501,9 +6535,51 @@
                 </pic:pic>
               </a:graphicData>
             </a:graphic>
+            <wp14:sizeRelH relativeFrom="margin">
+              <wp14:pctWidth>0</wp14:pctWidth>
+            </wp14:sizeRelH>
+            <wp14:sizeRelV relativeFrom="margin">
+              <wp14:pctHeight>0</wp14:pctHeight>
+            </wp14:sizeRelV>
           </wp:anchor>
         </w:drawing>
       </w:r>
+    </w:p>
+    <w:p>
+      <w:pPr>
+        <w:spacing w:line="200" w:lineRule="exact"/>
+        <w:rPr>
+          <w:sz w:val="20"/>
+          <w:szCs w:val="20"/>
+        </w:rPr>
+      </w:pPr>
+    </w:p>
+    <w:p>
+      <w:pPr>
+        <w:spacing w:line="200" w:lineRule="exact"/>
+        <w:rPr>
+          <w:sz w:val="20"/>
+          <w:szCs w:val="20"/>
+        </w:rPr>
+      </w:pPr>
+    </w:p>
+    <w:p>
+      <w:pPr>
+        <w:spacing w:line="393" w:lineRule="exact"/>
+        <w:rPr>
+          <w:sz w:val="20"/>
+          <w:szCs w:val="20"/>
+        </w:rPr>
+      </w:pPr>
+    </w:p>
+    <w:p>
+      <w:pPr>
+        <w:spacing w:line="20" w:lineRule="exact"/>
+        <w:rPr>
+          <w:sz w:val="20"/>
+          <w:szCs w:val="20"/>
+        </w:rPr>
+      </w:pPr>
     </w:p>
     <w:p>
       <w:pPr>
@@ -6550,30 +6626,6 @@
                 <w:szCs w:val="20"/>
               </w:rPr>
             </w:pPr>
-            <w:r>
-              <w:rPr>
-                <w:rFonts w:ascii="Arial" w:eastAsia="Arial" w:hAnsi="Arial" w:cs="Arial"/>
-                <w:b/>
-                <w:bCs/>
-                <w:color w:val="FFFFFF"/>
-                <w:sz w:val="15"/>
-                <w:szCs w:val="15"/>
-              </w:rPr>
-              <w:t xml:space="preserve">Impact </w:t>
-            </w:r>
-            <w:proofErr w:type="spellStart"/>
-            <w:r>
-              <w:rPr>
-                <w:rFonts w:ascii="Arial" w:eastAsia="Arial" w:hAnsi="Arial" w:cs="Arial"/>
-                <w:b/>
-                <w:bCs/>
-                <w:color w:val="FFFFFF"/>
-                <w:sz w:val="15"/>
-                <w:szCs w:val="15"/>
-              </w:rPr>
-              <w:t>category</w:t>
-            </w:r>
-            <w:proofErr w:type="spellEnd"/>
           </w:p>
         </w:tc>
         <w:tc>
@@ -6589,17 +6641,6 @@
                 <w:szCs w:val="20"/>
               </w:rPr>
             </w:pPr>
-            <w:r>
-              <w:rPr>
-                <w:rFonts w:ascii="Arial" w:eastAsia="Arial" w:hAnsi="Arial" w:cs="Arial"/>
-                <w:b/>
-                <w:bCs/>
-                <w:color w:val="FFFFFF"/>
-                <w:sz w:val="15"/>
-                <w:szCs w:val="15"/>
-              </w:rPr>
-              <w:t>Unit</w:t>
-            </w:r>
           </w:p>
         </w:tc>
         <w:tc>
@@ -6616,17 +6657,6 @@
                 <w:szCs w:val="20"/>
               </w:rPr>
             </w:pPr>
-            <w:r>
-              <w:rPr>
-                <w:rFonts w:ascii="Arial" w:eastAsia="Arial" w:hAnsi="Arial" w:cs="Arial"/>
-                <w:b/>
-                <w:bCs/>
-                <w:color w:val="FFFFFF"/>
-                <w:sz w:val="15"/>
-                <w:szCs w:val="15"/>
-              </w:rPr>
-              <w:t>Total</w:t>
-            </w:r>
           </w:p>
         </w:tc>
         <w:tc>
@@ -6643,17 +6673,6 @@
                 <w:szCs w:val="20"/>
               </w:rPr>
             </w:pPr>
-            <w:r>
-              <w:rPr>
-                <w:rFonts w:ascii="Arial" w:eastAsia="Arial" w:hAnsi="Arial" w:cs="Arial"/>
-                <w:b/>
-                <w:bCs/>
-                <w:color w:val="FFFFFF"/>
-                <w:sz w:val="15"/>
-                <w:szCs w:val="15"/>
-              </w:rPr>
-              <w:t>Materials LPT</w:t>
-            </w:r>
           </w:p>
         </w:tc>
         <w:tc>
@@ -6669,17 +6688,6 @@
                 <w:szCs w:val="20"/>
               </w:rPr>
             </w:pPr>
-            <w:r>
-              <w:rPr>
-                <w:rFonts w:ascii="Arial" w:eastAsia="Arial" w:hAnsi="Arial" w:cs="Arial"/>
-                <w:b/>
-                <w:bCs/>
-                <w:color w:val="FFFFFF"/>
-                <w:sz w:val="15"/>
-                <w:szCs w:val="15"/>
-              </w:rPr>
-              <w:t>Manufacturing</w:t>
-            </w:r>
           </w:p>
         </w:tc>
         <w:tc>
@@ -6695,17 +6703,6 @@
                 <w:szCs w:val="20"/>
               </w:rPr>
             </w:pPr>
-            <w:r>
-              <w:rPr>
-                <w:rFonts w:ascii="Arial" w:eastAsia="Arial" w:hAnsi="Arial" w:cs="Arial"/>
-                <w:b/>
-                <w:bCs/>
-                <w:color w:val="FFFFFF"/>
-                <w:sz w:val="15"/>
-                <w:szCs w:val="15"/>
-              </w:rPr>
-              <w:t>Operation 30a</w:t>
-            </w:r>
           </w:p>
         </w:tc>
         <w:tc>
@@ -6722,17 +6719,6 @@
                 <w:szCs w:val="20"/>
               </w:rPr>
             </w:pPr>
-            <w:r>
-              <w:rPr>
-                <w:rFonts w:ascii="Arial" w:eastAsia="Arial" w:hAnsi="Arial" w:cs="Arial"/>
-                <w:b/>
-                <w:bCs/>
-                <w:color w:val="FFFFFF"/>
-                <w:sz w:val="15"/>
-                <w:szCs w:val="15"/>
-              </w:rPr>
-              <w:t>End of Life</w:t>
-            </w:r>
           </w:p>
         </w:tc>
       </w:tr>
@@ -6809,17 +6795,6 @@
                 <w:szCs w:val="20"/>
               </w:rPr>
             </w:pPr>
-            <w:r>
-              <w:rPr>
-                <w:rFonts w:ascii="Arial" w:eastAsia="Arial" w:hAnsi="Arial" w:cs="Arial"/>
-                <w:b/>
-                <w:bCs/>
-                <w:color w:val="FFFFFF"/>
-                <w:sz w:val="15"/>
-                <w:szCs w:val="15"/>
-              </w:rPr>
-              <w:t>and Transport*</w:t>
-            </w:r>
           </w:p>
         </w:tc>
         <w:tc>
@@ -6835,17 +6810,6 @@
                 <w:szCs w:val="20"/>
               </w:rPr>
             </w:pPr>
-            <w:r>
-              <w:rPr>
-                <w:rFonts w:ascii="Arial" w:eastAsia="Arial" w:hAnsi="Arial" w:cs="Arial"/>
-                <w:b/>
-                <w:bCs/>
-                <w:color w:val="FFFFFF"/>
-                <w:sz w:val="15"/>
-                <w:szCs w:val="15"/>
-              </w:rPr>
-              <w:t>(75% load)</w:t>
-            </w:r>
           </w:p>
         </w:tc>
         <w:tc>
@@ -6880,14 +6844,6 @@
                 <w:szCs w:val="20"/>
               </w:rPr>
             </w:pPr>
-            <w:r>
-              <w:rPr>
-                <w:rFonts w:ascii="Arial" w:eastAsia="Arial" w:hAnsi="Arial" w:cs="Arial"/>
-                <w:sz w:val="15"/>
-                <w:szCs w:val="15"/>
-              </w:rPr>
-              <w:t>Global warming</w:t>
-            </w:r>
           </w:p>
         </w:tc>
         <w:tc>
@@ -6903,40 +6859,6 @@
                 <w:szCs w:val="20"/>
               </w:rPr>
             </w:pPr>
-            <w:r>
-              <w:rPr>
-                <w:rFonts w:ascii="Arial" w:eastAsia="Arial" w:hAnsi="Arial" w:cs="Arial"/>
-                <w:sz w:val="15"/>
-                <w:szCs w:val="15"/>
-              </w:rPr>
-              <w:t>kg CO</w:t>
-            </w:r>
-            <w:r>
-              <w:rPr>
-                <w:rFonts w:ascii="Arial" w:eastAsia="Arial" w:hAnsi="Arial" w:cs="Arial"/>
-                <w:sz w:val="8"/>
-                <w:szCs w:val="8"/>
-              </w:rPr>
-              <w:t>2</w:t>
-            </w:r>
-            <w:r>
-              <w:rPr>
-                <w:rFonts w:ascii="Arial" w:eastAsia="Arial" w:hAnsi="Arial" w:cs="Arial"/>
-                <w:sz w:val="15"/>
-                <w:szCs w:val="15"/>
-              </w:rPr>
-              <w:t xml:space="preserve"> </w:t>
-            </w:r>
-            <w:proofErr w:type="spellStart"/>
-            <w:r>
-              <w:rPr>
-                <w:rFonts w:ascii="Arial" w:eastAsia="Arial" w:hAnsi="Arial" w:cs="Arial"/>
-                <w:sz w:val="15"/>
-                <w:szCs w:val="15"/>
-              </w:rPr>
-              <w:t>eq</w:t>
-            </w:r>
-            <w:proofErr w:type="spellEnd"/>
           </w:p>
         </w:tc>
         <w:tc>
@@ -6953,14 +6875,6 @@
                 <w:szCs w:val="20"/>
               </w:rPr>
             </w:pPr>
-            <w:r>
-              <w:rPr>
-                <w:rFonts w:ascii="Arial" w:eastAsia="Arial" w:hAnsi="Arial" w:cs="Arial"/>
-                <w:sz w:val="15"/>
-                <w:szCs w:val="15"/>
-              </w:rPr>
-              <w:t>2,350,811</w:t>
-            </w:r>
           </w:p>
         </w:tc>
         <w:tc>
@@ -6977,14 +6891,6 @@
                 <w:szCs w:val="20"/>
               </w:rPr>
             </w:pPr>
-            <w:r>
-              <w:rPr>
-                <w:rFonts w:ascii="Arial" w:eastAsia="Arial" w:hAnsi="Arial" w:cs="Arial"/>
-                <w:sz w:val="15"/>
-                <w:szCs w:val="15"/>
-              </w:rPr>
-              <w:t>874,354</w:t>
-            </w:r>
           </w:p>
         </w:tc>
         <w:tc>
@@ -7001,14 +6907,6 @@
                 <w:szCs w:val="20"/>
               </w:rPr>
             </w:pPr>
-            <w:r>
-              <w:rPr>
-                <w:rFonts w:ascii="Arial" w:eastAsia="Arial" w:hAnsi="Arial" w:cs="Arial"/>
-                <w:sz w:val="15"/>
-                <w:szCs w:val="15"/>
-              </w:rPr>
-              <w:t>71,532</w:t>
-            </w:r>
           </w:p>
         </w:tc>
         <w:tc>
@@ -7025,14 +6923,6 @@
                 <w:szCs w:val="20"/>
               </w:rPr>
             </w:pPr>
-            <w:r>
-              <w:rPr>
-                <w:rFonts w:ascii="Arial" w:eastAsia="Arial" w:hAnsi="Arial" w:cs="Arial"/>
-                <w:sz w:val="15"/>
-                <w:szCs w:val="15"/>
-              </w:rPr>
-              <w:t>2,114,344</w:t>
-            </w:r>
           </w:p>
         </w:tc>
         <w:tc>
@@ -7049,14 +6939,6 @@
                 <w:szCs w:val="20"/>
               </w:rPr>
             </w:pPr>
-            <w:r>
-              <w:rPr>
-                <w:rFonts w:ascii="Arial" w:eastAsia="Arial" w:hAnsi="Arial" w:cs="Arial"/>
-                <w:sz w:val="15"/>
-                <w:szCs w:val="15"/>
-              </w:rPr>
-              <w:t>–709,420</w:t>
-            </w:r>
           </w:p>
         </w:tc>
       </w:tr>
@@ -7077,14 +6959,6 @@
                 <w:szCs w:val="20"/>
               </w:rPr>
             </w:pPr>
-            <w:r>
-              <w:rPr>
-                <w:rFonts w:ascii="Arial" w:eastAsia="Arial" w:hAnsi="Arial" w:cs="Arial"/>
-                <w:sz w:val="15"/>
-                <w:szCs w:val="15"/>
-              </w:rPr>
-              <w:t>Ozone layer depletion</w:t>
-            </w:r>
           </w:p>
         </w:tc>
         <w:tc>
@@ -7100,14 +6974,6 @@
                 <w:szCs w:val="20"/>
               </w:rPr>
             </w:pPr>
-            <w:r>
-              <w:rPr>
-                <w:rFonts w:ascii="Arial" w:eastAsia="Arial" w:hAnsi="Arial" w:cs="Arial"/>
-                <w:sz w:val="15"/>
-                <w:szCs w:val="15"/>
-              </w:rPr>
-              <w:t>kg CFC-11 eq</w:t>
-            </w:r>
           </w:p>
         </w:tc>
         <w:tc>
@@ -7124,14 +6990,6 @@
                 <w:szCs w:val="20"/>
               </w:rPr>
             </w:pPr>
-            <w:r>
-              <w:rPr>
-                <w:rFonts w:ascii="Arial" w:eastAsia="Arial" w:hAnsi="Arial" w:cs="Arial"/>
-                <w:sz w:val="15"/>
-                <w:szCs w:val="15"/>
-              </w:rPr>
-              <w:t>12</w:t>
-            </w:r>
           </w:p>
         </w:tc>
         <w:tc>
@@ -7148,14 +7006,6 @@
                 <w:szCs w:val="20"/>
               </w:rPr>
             </w:pPr>
-            <w:r>
-              <w:rPr>
-                <w:rFonts w:ascii="Arial" w:eastAsia="Arial" w:hAnsi="Arial" w:cs="Arial"/>
-                <w:sz w:val="15"/>
-                <w:szCs w:val="15"/>
-              </w:rPr>
-              <w:t>0</w:t>
-            </w:r>
           </w:p>
         </w:tc>
         <w:tc>
@@ -7172,14 +7022,6 @@
                 <w:szCs w:val="20"/>
               </w:rPr>
             </w:pPr>
-            <w:r>
-              <w:rPr>
-                <w:rFonts w:ascii="Arial" w:eastAsia="Arial" w:hAnsi="Arial" w:cs="Arial"/>
-                <w:sz w:val="15"/>
-                <w:szCs w:val="15"/>
-              </w:rPr>
-              <w:t>0</w:t>
-            </w:r>
           </w:p>
         </w:tc>
         <w:tc>
@@ -7196,14 +7038,6 @@
                 <w:szCs w:val="20"/>
               </w:rPr>
             </w:pPr>
-            <w:r>
-              <w:rPr>
-                <w:rFonts w:ascii="Arial" w:eastAsia="Arial" w:hAnsi="Arial" w:cs="Arial"/>
-                <w:sz w:val="15"/>
-                <w:szCs w:val="15"/>
-              </w:rPr>
-              <w:t>12</w:t>
-            </w:r>
           </w:p>
         </w:tc>
         <w:tc>
@@ -7220,14 +7054,6 @@
                 <w:szCs w:val="20"/>
               </w:rPr>
             </w:pPr>
-            <w:r>
-              <w:rPr>
-                <w:rFonts w:ascii="Arial" w:eastAsia="Arial" w:hAnsi="Arial" w:cs="Arial"/>
-                <w:sz w:val="15"/>
-                <w:szCs w:val="15"/>
-              </w:rPr>
-              <w:t>0</w:t>
-            </w:r>
           </w:p>
         </w:tc>
       </w:tr>
@@ -7248,14 +7074,6 @@
                 <w:szCs w:val="20"/>
               </w:rPr>
             </w:pPr>
-            <w:r>
-              <w:rPr>
-                <w:rFonts w:ascii="Arial" w:eastAsia="Arial" w:hAnsi="Arial" w:cs="Arial"/>
-                <w:sz w:val="15"/>
-                <w:szCs w:val="15"/>
-              </w:rPr>
-              <w:t>Photochemical</w:t>
-            </w:r>
           </w:p>
         </w:tc>
         <w:tc>
@@ -7271,46 +7089,6 @@
                 <w:szCs w:val="20"/>
               </w:rPr>
             </w:pPr>
-            <w:r>
-              <w:rPr>
-                <w:rFonts w:ascii="Arial" w:eastAsia="Arial" w:hAnsi="Arial" w:cs="Arial"/>
-                <w:sz w:val="15"/>
-                <w:szCs w:val="15"/>
-              </w:rPr>
-              <w:t>kg C</w:t>
-            </w:r>
-            <w:r>
-              <w:rPr>
-                <w:rFonts w:ascii="Arial" w:eastAsia="Arial" w:hAnsi="Arial" w:cs="Arial"/>
-                <w:sz w:val="8"/>
-                <w:szCs w:val="8"/>
-              </w:rPr>
-              <w:t>2</w:t>
-            </w:r>
-            <w:r>
-              <w:rPr>
-                <w:rFonts w:ascii="Arial" w:eastAsia="Arial" w:hAnsi="Arial" w:cs="Arial"/>
-                <w:sz w:val="15"/>
-                <w:szCs w:val="15"/>
-              </w:rPr>
-              <w:t>H</w:t>
-            </w:r>
-            <w:r>
-              <w:rPr>
-                <w:rFonts w:ascii="Arial" w:eastAsia="Arial" w:hAnsi="Arial" w:cs="Arial"/>
-                <w:sz w:val="8"/>
-                <w:szCs w:val="8"/>
-              </w:rPr>
-              <w:t>4</w:t>
-            </w:r>
-            <w:r>
-              <w:rPr>
-                <w:rFonts w:ascii="Arial" w:eastAsia="Arial" w:hAnsi="Arial" w:cs="Arial"/>
-                <w:sz w:val="15"/>
-                <w:szCs w:val="15"/>
-              </w:rPr>
-              <w:t xml:space="preserve"> eq</w:t>
-            </w:r>
           </w:p>
         </w:tc>
         <w:tc>
@@ -7327,14 +7105,6 @@
                 <w:szCs w:val="20"/>
               </w:rPr>
             </w:pPr>
-            <w:r>
-              <w:rPr>
-                <w:rFonts w:ascii="Arial" w:eastAsia="Arial" w:hAnsi="Arial" w:cs="Arial"/>
-                <w:sz w:val="15"/>
-                <w:szCs w:val="15"/>
-              </w:rPr>
-              <w:t>1,048</w:t>
-            </w:r>
           </w:p>
         </w:tc>
         <w:tc>
@@ -7351,14 +7121,6 @@
                 <w:szCs w:val="20"/>
               </w:rPr>
             </w:pPr>
-            <w:r>
-              <w:rPr>
-                <w:rFonts w:ascii="Arial" w:eastAsia="Arial" w:hAnsi="Arial" w:cs="Arial"/>
-                <w:sz w:val="15"/>
-                <w:szCs w:val="15"/>
-              </w:rPr>
-              <w:t>486</w:t>
-            </w:r>
           </w:p>
         </w:tc>
         <w:tc>
@@ -7375,14 +7137,6 @@
                 <w:szCs w:val="20"/>
               </w:rPr>
             </w:pPr>
-            <w:r>
-              <w:rPr>
-                <w:rFonts w:ascii="Arial" w:eastAsia="Arial" w:hAnsi="Arial" w:cs="Arial"/>
-                <w:sz w:val="15"/>
-                <w:szCs w:val="15"/>
-              </w:rPr>
-              <w:t>34</w:t>
-            </w:r>
           </w:p>
         </w:tc>
         <w:tc>
@@ -7399,14 +7153,6 @@
                 <w:szCs w:val="20"/>
               </w:rPr>
             </w:pPr>
-            <w:r>
-              <w:rPr>
-                <w:rFonts w:ascii="Arial" w:eastAsia="Arial" w:hAnsi="Arial" w:cs="Arial"/>
-                <w:sz w:val="15"/>
-                <w:szCs w:val="15"/>
-              </w:rPr>
-              <w:t>861</w:t>
-            </w:r>
           </w:p>
         </w:tc>
         <w:tc>
@@ -7423,14 +7169,6 @@
                 <w:szCs w:val="20"/>
               </w:rPr>
             </w:pPr>
-            <w:r>
-              <w:rPr>
-                <w:rFonts w:ascii="Arial" w:eastAsia="Arial" w:hAnsi="Arial" w:cs="Arial"/>
-                <w:sz w:val="15"/>
-                <w:szCs w:val="15"/>
-              </w:rPr>
-              <w:t>–332</w:t>
-            </w:r>
           </w:p>
         </w:tc>
       </w:tr>
@@ -7451,14 +7189,6 @@
                 <w:szCs w:val="20"/>
               </w:rPr>
             </w:pPr>
-            <w:r>
-              <w:rPr>
-                <w:rFonts w:ascii="Arial" w:eastAsia="Arial" w:hAnsi="Arial" w:cs="Arial"/>
-                <w:sz w:val="15"/>
-                <w:szCs w:val="15"/>
-              </w:rPr>
-              <w:t>oxidant formation (POCP)</w:t>
-            </w:r>
           </w:p>
         </w:tc>
         <w:tc>
@@ -7563,14 +7293,6 @@
                 <w:szCs w:val="20"/>
               </w:rPr>
             </w:pPr>
-            <w:r>
-              <w:rPr>
-                <w:rFonts w:ascii="Arial" w:eastAsia="Arial" w:hAnsi="Arial" w:cs="Arial"/>
-                <w:sz w:val="15"/>
-                <w:szCs w:val="15"/>
-              </w:rPr>
-              <w:t>Acidification</w:t>
-            </w:r>
           </w:p>
         </w:tc>
         <w:tc>
@@ -7586,30 +7308,6 @@
                 <w:szCs w:val="20"/>
               </w:rPr>
             </w:pPr>
-            <w:r>
-              <w:rPr>
-                <w:rFonts w:ascii="Arial" w:eastAsia="Arial" w:hAnsi="Arial" w:cs="Arial"/>
-                <w:sz w:val="15"/>
-                <w:szCs w:val="15"/>
-              </w:rPr>
-              <w:t>kg SO</w:t>
-            </w:r>
-            <w:r>
-              <w:rPr>
-                <w:rFonts w:ascii="Arial" w:eastAsia="Arial" w:hAnsi="Arial" w:cs="Arial"/>
-                <w:sz w:val="8"/>
-                <w:szCs w:val="8"/>
-              </w:rPr>
-              <w:t>2</w:t>
-            </w:r>
-            <w:r>
-              <w:rPr>
-                <w:rFonts w:ascii="Arial" w:eastAsia="Arial" w:hAnsi="Arial" w:cs="Arial"/>
-                <w:sz w:val="15"/>
-                <w:szCs w:val="15"/>
-              </w:rPr>
-              <w:t xml:space="preserve"> eq</w:t>
-            </w:r>
           </w:p>
         </w:tc>
         <w:tc>
@@ -7626,14 +7324,6 @@
                 <w:szCs w:val="20"/>
               </w:rPr>
             </w:pPr>
-            <w:r>
-              <w:rPr>
-                <w:rFonts w:ascii="Arial" w:eastAsia="Arial" w:hAnsi="Arial" w:cs="Arial"/>
-                <w:sz w:val="15"/>
-                <w:szCs w:val="15"/>
-              </w:rPr>
-              <w:t>17,697</w:t>
-            </w:r>
           </w:p>
         </w:tc>
         <w:tc>
@@ -7650,14 +7340,6 @@
                 <w:szCs w:val="20"/>
               </w:rPr>
             </w:pPr>
-            <w:r>
-              <w:rPr>
-                <w:rFonts w:ascii="Arial" w:eastAsia="Arial" w:hAnsi="Arial" w:cs="Arial"/>
-                <w:sz w:val="15"/>
-                <w:szCs w:val="15"/>
-              </w:rPr>
-              <w:t>13,540</w:t>
-            </w:r>
           </w:p>
         </w:tc>
         <w:tc>
@@ -7674,14 +7356,6 @@
                 <w:szCs w:val="20"/>
               </w:rPr>
             </w:pPr>
-            <w:r>
-              <w:rPr>
-                <w:rFonts w:ascii="Arial" w:eastAsia="Arial" w:hAnsi="Arial" w:cs="Arial"/>
-                <w:sz w:val="15"/>
-                <w:szCs w:val="15"/>
-              </w:rPr>
-              <w:t>1,028</w:t>
-            </w:r>
           </w:p>
         </w:tc>
         <w:tc>
@@ -7698,14 +7372,6 @@
                 <w:szCs w:val="20"/>
               </w:rPr>
             </w:pPr>
-            <w:r>
-              <w:rPr>
-                <w:rFonts w:ascii="Arial" w:eastAsia="Arial" w:hAnsi="Arial" w:cs="Arial"/>
-                <w:sz w:val="15"/>
-                <w:szCs w:val="15"/>
-              </w:rPr>
-              <w:t>15,289</w:t>
-            </w:r>
           </w:p>
         </w:tc>
         <w:tc>
@@ -7722,14 +7388,6 @@
                 <w:szCs w:val="20"/>
               </w:rPr>
             </w:pPr>
-            <w:r>
-              <w:rPr>
-                <w:rFonts w:ascii="Arial" w:eastAsia="Arial" w:hAnsi="Arial" w:cs="Arial"/>
-                <w:sz w:val="15"/>
-                <w:szCs w:val="15"/>
-              </w:rPr>
-              <w:t>12,159</w:t>
-            </w:r>
           </w:p>
         </w:tc>
       </w:tr>
@@ -7750,14 +7408,6 @@
                 <w:szCs w:val="20"/>
               </w:rPr>
             </w:pPr>
-            <w:r>
-              <w:rPr>
-                <w:rFonts w:ascii="Arial" w:eastAsia="Arial" w:hAnsi="Arial" w:cs="Arial"/>
-                <w:sz w:val="15"/>
-                <w:szCs w:val="15"/>
-              </w:rPr>
-              <w:t>Eutrophication</w:t>
-            </w:r>
           </w:p>
         </w:tc>
         <w:tc>
@@ -7773,30 +7423,6 @@
                 <w:szCs w:val="20"/>
               </w:rPr>
             </w:pPr>
-            <w:r>
-              <w:rPr>
-                <w:rFonts w:ascii="Arial" w:eastAsia="Arial" w:hAnsi="Arial" w:cs="Arial"/>
-                <w:sz w:val="15"/>
-                <w:szCs w:val="15"/>
-              </w:rPr>
-              <w:t>kg PO</w:t>
-            </w:r>
-            <w:r>
-              <w:rPr>
-                <w:rFonts w:ascii="Arial" w:eastAsia="Arial" w:hAnsi="Arial" w:cs="Arial"/>
-                <w:sz w:val="8"/>
-                <w:szCs w:val="8"/>
-              </w:rPr>
-              <w:t>4</w:t>
-            </w:r>
-            <w:r>
-              <w:rPr>
-                <w:rFonts w:ascii="Arial" w:eastAsia="Arial" w:hAnsi="Arial" w:cs="Arial"/>
-                <w:sz w:val="15"/>
-                <w:szCs w:val="15"/>
-              </w:rPr>
-              <w:t xml:space="preserve"> eq</w:t>
-            </w:r>
           </w:p>
         </w:tc>
         <w:tc>
@@ -7813,14 +7439,6 @@
                 <w:szCs w:val="20"/>
               </w:rPr>
             </w:pPr>
-            <w:r>
-              <w:rPr>
-                <w:rFonts w:ascii="Arial" w:eastAsia="Arial" w:hAnsi="Arial" w:cs="Arial"/>
-                <w:sz w:val="15"/>
-                <w:szCs w:val="15"/>
-              </w:rPr>
-              <w:t>610</w:t>
-            </w:r>
           </w:p>
         </w:tc>
         <w:tc>
@@ -7837,14 +7455,6 @@
                 <w:szCs w:val="20"/>
               </w:rPr>
             </w:pPr>
-            <w:r>
-              <w:rPr>
-                <w:rFonts w:ascii="Arial" w:eastAsia="Arial" w:hAnsi="Arial" w:cs="Arial"/>
-                <w:sz w:val="15"/>
-                <w:szCs w:val="15"/>
-              </w:rPr>
-              <w:t>5,135</w:t>
-            </w:r>
           </w:p>
         </w:tc>
         <w:tc>
@@ -7861,14 +7471,6 @@
                 <w:szCs w:val="20"/>
               </w:rPr>
             </w:pPr>
-            <w:r>
-              <w:rPr>
-                <w:rFonts w:ascii="Arial" w:eastAsia="Arial" w:hAnsi="Arial" w:cs="Arial"/>
-                <w:sz w:val="15"/>
-                <w:szCs w:val="15"/>
-              </w:rPr>
-              <w:t>16</w:t>
-            </w:r>
           </w:p>
         </w:tc>
         <w:tc>
@@ -7885,14 +7487,6 @@
                 <w:szCs w:val="20"/>
               </w:rPr>
             </w:pPr>
-            <w:r>
-              <w:rPr>
-                <w:rFonts w:ascii="Arial" w:eastAsia="Arial" w:hAnsi="Arial" w:cs="Arial"/>
-                <w:sz w:val="15"/>
-                <w:szCs w:val="15"/>
-              </w:rPr>
-              <w:t>476</w:t>
-            </w:r>
           </w:p>
         </w:tc>
         <w:tc>
@@ -7909,14 +7503,6 @@
                 <w:szCs w:val="20"/>
               </w:rPr>
             </w:pPr>
-            <w:r>
-              <w:rPr>
-                <w:rFonts w:ascii="Arial" w:eastAsia="Arial" w:hAnsi="Arial" w:cs="Arial"/>
-                <w:sz w:val="15"/>
-                <w:szCs w:val="15"/>
-              </w:rPr>
-              <w:t>–5,016</w:t>
-            </w:r>
           </w:p>
         </w:tc>
       </w:tr>
@@ -7937,14 +7523,6 @@
                 <w:szCs w:val="20"/>
               </w:rPr>
             </w:pPr>
-            <w:r>
-              <w:rPr>
-                <w:rFonts w:ascii="Arial" w:eastAsia="Arial" w:hAnsi="Arial" w:cs="Arial"/>
-                <w:sz w:val="15"/>
-                <w:szCs w:val="15"/>
-              </w:rPr>
-              <w:t>Nonrenewable energy</w:t>
-            </w:r>
           </w:p>
         </w:tc>
         <w:tc>
@@ -7960,14 +7538,6 @@
                 <w:szCs w:val="20"/>
               </w:rPr>
             </w:pPr>
-            <w:r>
-              <w:rPr>
-                <w:rFonts w:ascii="Arial" w:eastAsia="Arial" w:hAnsi="Arial" w:cs="Arial"/>
-                <w:sz w:val="15"/>
-                <w:szCs w:val="15"/>
-              </w:rPr>
-              <w:t>MJ eq</w:t>
-            </w:r>
           </w:p>
         </w:tc>
         <w:tc>
@@ -7984,14 +7554,6 @@
                 <w:szCs w:val="20"/>
               </w:rPr>
             </w:pPr>
-            <w:r>
-              <w:rPr>
-                <w:rFonts w:ascii="Arial" w:eastAsia="Arial" w:hAnsi="Arial" w:cs="Arial"/>
-                <w:sz w:val="15"/>
-                <w:szCs w:val="15"/>
-              </w:rPr>
-              <w:t>2,781,500,619</w:t>
-            </w:r>
           </w:p>
         </w:tc>
         <w:tc>
@@ -8008,14 +7570,6 @@
                 <w:szCs w:val="20"/>
               </w:rPr>
             </w:pPr>
-            <w:r>
-              <w:rPr>
-                <w:rFonts w:ascii="Arial" w:eastAsia="Arial" w:hAnsi="Arial" w:cs="Arial"/>
-                <w:sz w:val="15"/>
-                <w:szCs w:val="15"/>
-              </w:rPr>
-              <w:t>14,672,424</w:t>
-            </w:r>
           </w:p>
         </w:tc>
         <w:tc>
@@ -8032,14 +7586,6 @@
                 <w:szCs w:val="20"/>
               </w:rPr>
             </w:pPr>
-            <w:r>
-              <w:rPr>
-                <w:rFonts w:ascii="Arial" w:eastAsia="Arial" w:hAnsi="Arial" w:cs="Arial"/>
-                <w:sz w:val="15"/>
-                <w:szCs w:val="15"/>
-              </w:rPr>
-              <w:t>1,454,845</w:t>
-            </w:r>
           </w:p>
         </w:tc>
         <w:tc>
@@ -8056,14 +7602,6 @@
                 <w:szCs w:val="20"/>
               </w:rPr>
             </w:pPr>
-            <w:r>
-              <w:rPr>
-                <w:rFonts w:ascii="Arial" w:eastAsia="Arial" w:hAnsi="Arial" w:cs="Arial"/>
-                <w:sz w:val="15"/>
-                <w:szCs w:val="15"/>
-              </w:rPr>
-              <w:t>2,774,610,300</w:t>
-            </w:r>
           </w:p>
         </w:tc>
         <w:tc>
@@ -8080,14 +7618,6 @@
                 <w:szCs w:val="20"/>
               </w:rPr>
             </w:pPr>
-            <w:r>
-              <w:rPr>
-                <w:rFonts w:ascii="Arial" w:eastAsia="Arial" w:hAnsi="Arial" w:cs="Arial"/>
-                <w:sz w:val="15"/>
-                <w:szCs w:val="15"/>
-              </w:rPr>
-              <w:t>–9,236,950</w:t>
-            </w:r>
           </w:p>
         </w:tc>
       </w:tr>
@@ -8836,15 +8366,6 @@
                 <w:szCs w:val="20"/>
               </w:rPr>
             </w:pPr>
-            <w:r>
-              <w:rPr>
-                <w:rFonts w:ascii="Arial" w:eastAsia="Arial" w:hAnsi="Arial" w:cs="Arial"/>
-                <w:w w:val="95"/>
-                <w:sz w:val="15"/>
-                <w:szCs w:val="15"/>
-              </w:rPr>
-              <w:t>100</w:t>
-            </w:r>
           </w:p>
         </w:tc>
         <w:tc>
@@ -8908,14 +8429,6 @@
                 <w:szCs w:val="20"/>
               </w:rPr>
             </w:pPr>
-            <w:r>
-              <w:rPr>
-                <w:rFonts w:ascii="Arial" w:eastAsia="Arial" w:hAnsi="Arial" w:cs="Arial"/>
-                <w:sz w:val="15"/>
-                <w:szCs w:val="15"/>
-              </w:rPr>
-              <w:t>80</w:t>
-            </w:r>
           </w:p>
         </w:tc>
         <w:tc>
@@ -8979,14 +8492,6 @@
                 <w:szCs w:val="20"/>
               </w:rPr>
             </w:pPr>
-            <w:r>
-              <w:rPr>
-                <w:rFonts w:ascii="Arial" w:eastAsia="Arial" w:hAnsi="Arial" w:cs="Arial"/>
-                <w:sz w:val="15"/>
-                <w:szCs w:val="15"/>
-              </w:rPr>
-              <w:t>60</w:t>
-            </w:r>
           </w:p>
         </w:tc>
         <w:tc>
@@ -9050,14 +8555,6 @@
                 <w:szCs w:val="20"/>
               </w:rPr>
             </w:pPr>
-            <w:r>
-              <w:rPr>
-                <w:rFonts w:ascii="Arial" w:eastAsia="Arial" w:hAnsi="Arial" w:cs="Arial"/>
-                <w:sz w:val="15"/>
-                <w:szCs w:val="15"/>
-              </w:rPr>
-              <w:t>40</w:t>
-            </w:r>
           </w:p>
         </w:tc>
         <w:tc>
@@ -9121,14 +8618,6 @@
                 <w:szCs w:val="20"/>
               </w:rPr>
             </w:pPr>
-            <w:r>
-              <w:rPr>
-                <w:rFonts w:ascii="Arial" w:eastAsia="Arial" w:hAnsi="Arial" w:cs="Arial"/>
-                <w:sz w:val="15"/>
-                <w:szCs w:val="15"/>
-              </w:rPr>
-              <w:t>20</w:t>
-            </w:r>
           </w:p>
         </w:tc>
         <w:tc>
@@ -9143,6 +8632,66 @@
                 <w:szCs w:val="24"/>
               </w:rPr>
             </w:pPr>
+            <w:r>
+              <w:rPr>
+                <w:noProof/>
+                <w:sz w:val="20"/>
+                <w:szCs w:val="20"/>
+              </w:rPr>
+              <w:drawing>
+                <wp:anchor distT="0" distB="0" distL="114300" distR="114300" simplePos="0" relativeHeight="251667456" behindDoc="1" locked="0" layoutInCell="0" allowOverlap="1" wp14:anchorId="040EF0B2" wp14:editId="2ABE6F06">
+                  <wp:simplePos x="0" y="0"/>
+                  <wp:positionH relativeFrom="margin">
+                    <wp:posOffset>-1717675</wp:posOffset>
+                  </wp:positionH>
+                  <wp:positionV relativeFrom="paragraph">
+                    <wp:posOffset>-989965</wp:posOffset>
+                  </wp:positionV>
+                  <wp:extent cx="6181725" cy="2580640"/>
+                  <wp:effectExtent l="0" t="0" r="9525" b="0"/>
+                  <wp:wrapNone/>
+                  <wp:docPr id="21" name="Picture 21"/>
+                  <wp:cNvGraphicFramePr>
+                    <a:graphicFrameLocks xmlns:a="http://schemas.openxmlformats.org/drawingml/2006/main" noChangeAspect="1"/>
+                  </wp:cNvGraphicFramePr>
+                  <a:graphic xmlns:a="http://schemas.openxmlformats.org/drawingml/2006/main">
+                    <a:graphicData uri="http://schemas.openxmlformats.org/drawingml/2006/picture">
+                      <pic:pic xmlns:pic="http://schemas.openxmlformats.org/drawingml/2006/picture">
+                        <pic:nvPicPr>
+                          <pic:cNvPr id="0" name="Picture 21"/>
+                          <pic:cNvPicPr>
+                            <a:picLocks noChangeAspect="1" noChangeArrowheads="1"/>
+                          </pic:cNvPicPr>
+                        </pic:nvPicPr>
+                        <pic:blipFill>
+                          <a:blip r:embed="rId25"/>
+                          <a:srcRect/>
+                          <a:stretch>
+                            <a:fillRect/>
+                          </a:stretch>
+                        </pic:blipFill>
+                        <pic:spPr bwMode="auto">
+                          <a:xfrm>
+                            <a:off x="0" y="0"/>
+                            <a:ext cx="6181725" cy="2580640"/>
+                          </a:xfrm>
+                          <a:prstGeom prst="rect">
+                            <a:avLst/>
+                          </a:prstGeom>
+                          <a:noFill/>
+                        </pic:spPr>
+                      </pic:pic>
+                    </a:graphicData>
+                  </a:graphic>
+                  <wp14:sizeRelH relativeFrom="margin">
+                    <wp14:pctWidth>0</wp14:pctWidth>
+                  </wp14:sizeRelH>
+                  <wp14:sizeRelV relativeFrom="margin">
+                    <wp14:pctHeight>0</wp14:pctHeight>
+                  </wp14:sizeRelV>
+                </wp:anchor>
+              </w:drawing>
+            </w:r>
           </w:p>
         </w:tc>
         <w:tc>
@@ -9192,14 +8741,6 @@
                 <w:szCs w:val="20"/>
               </w:rPr>
             </w:pPr>
-            <w:r>
-              <w:rPr>
-                <w:rFonts w:ascii="Arial" w:eastAsia="Arial" w:hAnsi="Arial" w:cs="Arial"/>
-                <w:sz w:val="15"/>
-                <w:szCs w:val="15"/>
-              </w:rPr>
-              <w:t>0</w:t>
-            </w:r>
           </w:p>
         </w:tc>
         <w:tc>
@@ -9263,14 +8804,6 @@
                 <w:szCs w:val="20"/>
               </w:rPr>
             </w:pPr>
-            <w:r>
-              <w:rPr>
-                <w:rFonts w:ascii="Arial" w:eastAsia="Arial" w:hAnsi="Arial" w:cs="Arial"/>
-                <w:sz w:val="18"/>
-                <w:szCs w:val="18"/>
-              </w:rPr>
-              <w:t>37 %</w:t>
-            </w:r>
           </w:p>
         </w:tc>
         <w:tc>
@@ -9286,14 +8819,6 @@
                 <w:szCs w:val="20"/>
               </w:rPr>
             </w:pPr>
-            <w:r>
-              <w:rPr>
-                <w:rFonts w:ascii="Arial" w:eastAsia="Arial" w:hAnsi="Arial" w:cs="Arial"/>
-                <w:sz w:val="18"/>
-                <w:szCs w:val="18"/>
-              </w:rPr>
-              <w:t>3 %</w:t>
-            </w:r>
           </w:p>
         </w:tc>
         <w:tc>
@@ -9309,14 +8834,6 @@
                 <w:szCs w:val="20"/>
               </w:rPr>
             </w:pPr>
-            <w:r>
-              <w:rPr>
-                <w:rFonts w:ascii="Arial" w:eastAsia="Arial" w:hAnsi="Arial" w:cs="Arial"/>
-                <w:sz w:val="18"/>
-                <w:szCs w:val="18"/>
-              </w:rPr>
-              <w:t>90 %</w:t>
-            </w:r>
           </w:p>
         </w:tc>
         <w:tc>
@@ -9352,14 +8869,6 @@
                 <w:szCs w:val="20"/>
               </w:rPr>
             </w:pPr>
-            <w:r>
-              <w:rPr>
-                <w:rFonts w:ascii="Arial" w:eastAsia="Arial" w:hAnsi="Arial" w:cs="Arial"/>
-                <w:sz w:val="15"/>
-                <w:szCs w:val="15"/>
-              </w:rPr>
-              <w:t>–20</w:t>
-            </w:r>
           </w:p>
         </w:tc>
         <w:tc>
@@ -9423,14 +8932,6 @@
                 <w:szCs w:val="20"/>
               </w:rPr>
             </w:pPr>
-            <w:r>
-              <w:rPr>
-                <w:rFonts w:ascii="Arial" w:eastAsia="Arial" w:hAnsi="Arial" w:cs="Arial"/>
-                <w:sz w:val="15"/>
-                <w:szCs w:val="15"/>
-              </w:rPr>
-              <w:t>–40</w:t>
-            </w:r>
           </w:p>
         </w:tc>
         <w:tc>
@@ -9474,15 +8975,6 @@
                 <w:szCs w:val="20"/>
               </w:rPr>
             </w:pPr>
-            <w:r>
-              <w:rPr>
-                <w:rFonts w:ascii="Arial" w:eastAsia="Arial" w:hAnsi="Arial" w:cs="Arial"/>
-                <w:sz w:val="18"/>
-                <w:szCs w:val="18"/>
-                <w:highlight w:val="lightGray"/>
-              </w:rPr>
-              <w:t>–30 %</w:t>
-            </w:r>
           </w:p>
         </w:tc>
       </w:tr>
@@ -9495,60 +8987,6 @@
           <w:szCs w:val="20"/>
         </w:rPr>
       </w:pPr>
-      <w:r>
-        <w:rPr>
-          <w:noProof/>
-          <w:sz w:val="20"/>
-          <w:szCs w:val="20"/>
-        </w:rPr>
-        <w:drawing>
-          <wp:anchor distT="0" distB="0" distL="114300" distR="114300" simplePos="0" relativeHeight="251667456" behindDoc="1" locked="0" layoutInCell="0" allowOverlap="1" wp14:anchorId="040EF0B2" wp14:editId="4C3491F0">
-            <wp:simplePos x="0" y="0"/>
-            <wp:positionH relativeFrom="column">
-              <wp:posOffset>0</wp:posOffset>
-            </wp:positionH>
-            <wp:positionV relativeFrom="paragraph">
-              <wp:posOffset>-2036445</wp:posOffset>
-            </wp:positionV>
-            <wp:extent cx="6191885" cy="2087880"/>
-            <wp:effectExtent l="0" t="0" r="0" b="0"/>
-            <wp:wrapNone/>
-            <wp:docPr id="21" name="Picture 21"/>
-            <wp:cNvGraphicFramePr>
-              <a:graphicFrameLocks xmlns:a="http://schemas.openxmlformats.org/drawingml/2006/main" noChangeAspect="1"/>
-            </wp:cNvGraphicFramePr>
-            <a:graphic xmlns:a="http://schemas.openxmlformats.org/drawingml/2006/main">
-              <a:graphicData uri="http://schemas.openxmlformats.org/drawingml/2006/picture">
-                <pic:pic xmlns:pic="http://schemas.openxmlformats.org/drawingml/2006/picture">
-                  <pic:nvPicPr>
-                    <pic:cNvPr id="0" name="Picture 21"/>
-                    <pic:cNvPicPr>
-                      <a:picLocks noChangeAspect="1" noChangeArrowheads="1"/>
-                    </pic:cNvPicPr>
-                  </pic:nvPicPr>
-                  <pic:blipFill>
-                    <a:blip r:embed="rId25"/>
-                    <a:srcRect/>
-                    <a:stretch>
-                      <a:fillRect/>
-                    </a:stretch>
-                  </pic:blipFill>
-                  <pic:spPr bwMode="auto">
-                    <a:xfrm>
-                      <a:off x="0" y="0"/>
-                      <a:ext cx="6191885" cy="2087880"/>
-                    </a:xfrm>
-                    <a:prstGeom prst="rect">
-                      <a:avLst/>
-                    </a:prstGeom>
-                    <a:noFill/>
-                  </pic:spPr>
-                </pic:pic>
-              </a:graphicData>
-            </a:graphic>
-          </wp:anchor>
-        </w:drawing>
-      </w:r>
     </w:p>
     <w:p>
       <w:pPr>
@@ -9561,12 +8999,6 @@
     </w:p>
     <w:p>
       <w:pPr>
-        <w:rPr>
-          <w:sz w:val="20"/>
-          <w:szCs w:val="20"/>
-        </w:rPr>
-      </w:pPr>
-      <w:r>
         <w:rPr>
           <w:rFonts w:ascii="Arial" w:eastAsia="Arial" w:hAnsi="Arial" w:cs="Arial"/>
           <w:b/>
@@ -9575,7 +9007,85 @@
           <w:sz w:val="18"/>
           <w:szCs w:val="18"/>
         </w:rPr>
-        <w:t>Global warming in kg CO</w:t>
+      </w:pPr>
+    </w:p>
+    <w:p>
+      <w:pPr>
+        <w:rPr>
+          <w:rFonts w:ascii="Arial" w:eastAsia="Arial" w:hAnsi="Arial" w:cs="Arial"/>
+          <w:b/>
+          <w:bCs/>
+          <w:color w:val="8CA3B0"/>
+          <w:sz w:val="18"/>
+          <w:szCs w:val="18"/>
+        </w:rPr>
+      </w:pPr>
+    </w:p>
+    <w:p>
+      <w:pPr>
+        <w:rPr>
+          <w:rFonts w:ascii="Arial" w:eastAsia="Arial" w:hAnsi="Arial" w:cs="Arial"/>
+          <w:b/>
+          <w:bCs/>
+          <w:color w:val="8CA3B0"/>
+          <w:sz w:val="18"/>
+          <w:szCs w:val="18"/>
+        </w:rPr>
+      </w:pPr>
+    </w:p>
+    <w:p>
+      <w:pPr>
+        <w:rPr>
+          <w:rFonts w:ascii="Arial" w:eastAsia="Arial" w:hAnsi="Arial" w:cs="Arial"/>
+          <w:b/>
+          <w:bCs/>
+          <w:color w:val="8CA3B0"/>
+          <w:sz w:val="18"/>
+          <w:szCs w:val="18"/>
+        </w:rPr>
+      </w:pPr>
+    </w:p>
+    <w:p>
+      <w:pPr>
+        <w:rPr>
+          <w:sz w:val="20"/>
+          <w:szCs w:val="20"/>
+        </w:rPr>
+      </w:pPr>
+      <w:r>
+        <w:rPr>
+          <w:rFonts w:ascii="Arial" w:eastAsia="Arial" w:hAnsi="Arial" w:cs="Arial"/>
+          <w:b/>
+          <w:bCs/>
+          <w:color w:val="8CA3B0"/>
+          <w:sz w:val="18"/>
+          <w:szCs w:val="18"/>
+        </w:rPr>
+        <w:t xml:space="preserve">Global </w:t>
+      </w:r>
+      <w:proofErr w:type="spellStart"/>
+      <w:r>
+        <w:rPr>
+          <w:rFonts w:ascii="Arial" w:eastAsia="Arial" w:hAnsi="Arial" w:cs="Arial"/>
+          <w:b/>
+          <w:bCs/>
+          <w:color w:val="8CA3B0"/>
+          <w:sz w:val="18"/>
+          <w:szCs w:val="18"/>
+        </w:rPr>
+        <w:t>warming</w:t>
+      </w:r>
+      <w:proofErr w:type="spellEnd"/>
+      <w:r>
+        <w:rPr>
+          <w:rFonts w:ascii="Arial" w:eastAsia="Arial" w:hAnsi="Arial" w:cs="Arial"/>
+          <w:b/>
+          <w:bCs/>
+          <w:color w:val="8CA3B0"/>
+          <w:sz w:val="18"/>
+          <w:szCs w:val="18"/>
+        </w:rPr>
+        <w:t xml:space="preserve"> in kg CO</w:t>
       </w:r>
       <w:r>
         <w:rPr>

</xml_diff>